<commit_message>
MYSQL start assignent 1 done
</commit_message>
<xml_diff>
--- a/MYSQL/01 DDL Assignment .docx
+++ b/MYSQL/01 DDL Assignment .docx
@@ -339,9 +339,9 @@
           <w:noProof/>
         </w:rPr>
         <w:drawing>
-          <wp:inline distT="0" distB="0" distL="0" distR="0" wp14:anchorId="6258459B" wp14:editId="56C05C75">
-            <wp:extent cx="6645910" cy="4121785"/>
-            <wp:effectExtent l="0" t="0" r="2540" b="0"/>
+          <wp:inline distT="0" distB="0" distL="0" distR="0" wp14:anchorId="6258459B" wp14:editId="2F3A9C64">
+            <wp:extent cx="5923128" cy="3673517"/>
+            <wp:effectExtent l="0" t="0" r="1905" b="3175"/>
             <wp:docPr id="3" name="Picture 3"/>
             <wp:cNvGraphicFramePr>
               <a:graphicFrameLocks xmlns:a="http://schemas.openxmlformats.org/drawingml/2006/main" noChangeAspect="1"/>
@@ -362,7 +362,7 @@
                   <pic:spPr>
                     <a:xfrm>
                       <a:off x="0" y="0"/>
-                      <a:ext cx="6645910" cy="4121785"/>
+                      <a:ext cx="5935256" cy="3681039"/>
                     </a:xfrm>
                     <a:prstGeom prst="rect">
                       <a:avLst/>
@@ -379,26 +379,7 @@
       <w:pPr>
         <w:pStyle w:val="Default"/>
       </w:pPr>
-    </w:p>
-    <w:p>
-      <w:pPr>
-        <w:rPr>
-          <w:rFonts w:ascii="Calibri" w:hAnsi="Calibri" w:cs="Calibri"/>
-          <w:color w:val="000000"/>
-          <w:sz w:val="24"/>
-          <w:szCs w:val="24"/>
-        </w:rPr>
-      </w:pPr>
-      <w:r>
-        <w:br w:type="page"/>
-      </w:r>
-    </w:p>
-    <w:p>
-      <w:pPr>
-        <w:pStyle w:val="Default"/>
-      </w:pPr>
-      <w:r>
-        <w:lastRenderedPageBreak/>
+      <w:r>
         <w:t xml:space="preserve">Q4. </w:t>
       </w:r>
       <w:r>
@@ -514,16 +495,14 @@
       <w:pPr>
         <w:pStyle w:val="Default"/>
       </w:pPr>
-    </w:p>
-    <w:p>
-      <w:pPr>
-        <w:pStyle w:val="Default"/>
-      </w:pPr>
-      <w:r>
+      <w:r>
+        <w:rPr>
+          <w:noProof/>
+        </w:rPr>
         <w:drawing>
-          <wp:inline distT="0" distB="0" distL="0" distR="0" wp14:anchorId="42982B31" wp14:editId="62BDDA9A">
-            <wp:extent cx="4810796" cy="2324424"/>
-            <wp:effectExtent l="0" t="0" r="8890" b="0"/>
+          <wp:inline distT="0" distB="0" distL="0" distR="0" wp14:anchorId="42982B31" wp14:editId="0DC75AFD">
+            <wp:extent cx="4612943" cy="2228828"/>
+            <wp:effectExtent l="0" t="0" r="0" b="635"/>
             <wp:docPr id="5" name="Picture 5"/>
             <wp:cNvGraphicFramePr>
               <a:graphicFrameLocks xmlns:a="http://schemas.openxmlformats.org/drawingml/2006/main" noChangeAspect="1"/>
@@ -544,7 +523,7 @@
                   <pic:spPr>
                     <a:xfrm>
                       <a:off x="0" y="0"/>
-                      <a:ext cx="4810796" cy="2324424"/>
+                      <a:ext cx="4618727" cy="2231623"/>
                     </a:xfrm>
                     <a:prstGeom prst="rect">
                       <a:avLst/>
@@ -561,18 +540,31 @@
       <w:pPr>
         <w:pStyle w:val="Default"/>
       </w:pPr>
-      <w:r>
+    </w:p>
+    <w:p>
+      <w:pPr>
+        <w:pStyle w:val="Default"/>
+      </w:pPr>
+    </w:p>
+    <w:p>
+      <w:pPr>
+        <w:pStyle w:val="Default"/>
+      </w:pPr>
+      <w:r>
+        <w:rPr>
+          <w:noProof/>
+        </w:rPr>
         <w:drawing>
-          <wp:anchor distT="0" distB="0" distL="114300" distR="114300" simplePos="0" relativeHeight="251658240" behindDoc="0" locked="0" layoutInCell="1" allowOverlap="1" wp14:anchorId="79EE2310" wp14:editId="47A044C4">
+          <wp:anchor distT="0" distB="0" distL="114300" distR="114300" simplePos="0" relativeHeight="251658240" behindDoc="0" locked="0" layoutInCell="1" allowOverlap="1" wp14:anchorId="79EE2310" wp14:editId="0723769F">
             <wp:simplePos x="0" y="0"/>
             <wp:positionH relativeFrom="margin">
-              <wp:posOffset>9335</wp:posOffset>
+              <wp:align>left</wp:align>
             </wp:positionH>
             <wp:positionV relativeFrom="paragraph">
-              <wp:posOffset>746760</wp:posOffset>
+              <wp:posOffset>-255375</wp:posOffset>
             </wp:positionV>
-            <wp:extent cx="6645910" cy="2539365"/>
-            <wp:effectExtent l="0" t="0" r="2540" b="0"/>
+            <wp:extent cx="5499100" cy="2101215"/>
+            <wp:effectExtent l="0" t="0" r="6350" b="0"/>
             <wp:wrapSquare wrapText="bothSides"/>
             <wp:docPr id="7" name="Picture 7"/>
             <wp:cNvGraphicFramePr>
@@ -600,7 +592,7 @@
                   <pic:spPr>
                     <a:xfrm>
                       <a:off x="0" y="0"/>
-                      <a:ext cx="6645910" cy="2539365"/>
+                      <a:ext cx="5499100" cy="2101215"/>
                     </a:xfrm>
                     <a:prstGeom prst="rect">
                       <a:avLst/>
@@ -609,6 +601,12 @@
                 </pic:pic>
               </a:graphicData>
             </a:graphic>
+            <wp14:sizeRelH relativeFrom="margin">
+              <wp14:pctWidth>0</wp14:pctWidth>
+            </wp14:sizeRelH>
+            <wp14:sizeRelV relativeFrom="margin">
+              <wp14:pctHeight>0</wp14:pctHeight>
+            </wp14:sizeRelV>
           </wp:anchor>
         </w:drawing>
       </w:r>
@@ -655,35 +653,16 @@
     </w:p>
     <w:p>
       <w:pPr>
-        <w:pStyle w:val="Default"/>
-      </w:pPr>
-    </w:p>
-    <w:p>
-      <w:pPr>
-        <w:pStyle w:val="Default"/>
-      </w:pPr>
-    </w:p>
-    <w:p>
-      <w:pPr>
-        <w:rPr>
-          <w:rFonts w:ascii="Calibri" w:hAnsi="Calibri" w:cs="Calibri"/>
-          <w:color w:val="000000"/>
-          <w:sz w:val="24"/>
-          <w:szCs w:val="24"/>
+        <w:rPr>
+          <w:sz w:val="28"/>
+          <w:szCs w:val="28"/>
         </w:rPr>
       </w:pPr>
       <w:r>
         <w:br w:type="page"/>
       </w:r>
-    </w:p>
-    <w:p>
-      <w:pPr>
-        <w:pStyle w:val="Default"/>
-        <w:rPr>
-          <w:sz w:val="28"/>
-          <w:szCs w:val="28"/>
-        </w:rPr>
-      </w:pPr>
+      <w:bookmarkStart w:id="0" w:name="_GoBack"/>
+      <w:bookmarkEnd w:id="0"/>
       <w:r>
         <w:lastRenderedPageBreak/>
         <w:t xml:space="preserve">Q5.  </w:t>
@@ -722,6 +701,9 @@
         <w:pStyle w:val="Default"/>
       </w:pPr>
       <w:r>
+        <w:rPr>
+          <w:noProof/>
+        </w:rPr>
         <w:drawing>
           <wp:inline distT="0" distB="0" distL="0" distR="0" wp14:anchorId="4AEC5AEA" wp14:editId="02EC72AA">
             <wp:extent cx="6645910" cy="6264910"/>
@@ -920,6 +902,9 @@
         <w:pStyle w:val="Default"/>
       </w:pPr>
       <w:r>
+        <w:rPr>
+          <w:noProof/>
+        </w:rPr>
         <w:drawing>
           <wp:inline distT="0" distB="0" distL="0" distR="0" wp14:anchorId="73AF4975" wp14:editId="29635EEE">
             <wp:extent cx="6645910" cy="4407535"/>
@@ -966,8 +951,6 @@
       <w:pPr>
         <w:pStyle w:val="Default"/>
       </w:pPr>
-      <w:bookmarkStart w:id="0" w:name="_GoBack"/>
-      <w:bookmarkEnd w:id="0"/>
       <w:r>
         <w:t>Q</w:t>
       </w:r>
@@ -980,6 +963,9 @@
         <w:t xml:space="preserve"> </w:t>
       </w:r>
       <w:r>
+        <w:rPr>
+          <w:noProof/>
+        </w:rPr>
         <w:drawing>
           <wp:inline distT="0" distB="0" distL="0" distR="0" wp14:anchorId="46643342" wp14:editId="64C36A35">
             <wp:extent cx="6645910" cy="4080510"/>
@@ -1017,8 +1003,435 @@
         </w:drawing>
       </w:r>
     </w:p>
+    <w:p>
+      <w:pPr>
+        <w:pStyle w:val="Default"/>
+      </w:pPr>
+    </w:p>
+    <w:p>
+      <w:pPr>
+        <w:pStyle w:val="Default"/>
+      </w:pPr>
+      <w:r>
+        <w:lastRenderedPageBreak/>
+        <w:t xml:space="preserve">Q8 </w:t>
+      </w:r>
+    </w:p>
+    <w:p>
+      <w:pPr>
+        <w:pStyle w:val="Default"/>
+        <w:rPr>
+          <w:sz w:val="28"/>
+          <w:szCs w:val="28"/>
+        </w:rPr>
+      </w:pPr>
+      <w:r>
+        <w:rPr>
+          <w:sz w:val="28"/>
+          <w:szCs w:val="28"/>
+        </w:rPr>
+        <w:t xml:space="preserve">Write an SQL statement to create a table employees including columns </w:t>
+      </w:r>
+      <w:proofErr w:type="spellStart"/>
+      <w:r>
+        <w:rPr>
+          <w:sz w:val="28"/>
+          <w:szCs w:val="28"/>
+        </w:rPr>
+        <w:t>employee_id</w:t>
+      </w:r>
+      <w:proofErr w:type="spellEnd"/>
+      <w:r>
+        <w:rPr>
+          <w:sz w:val="28"/>
+          <w:szCs w:val="28"/>
+        </w:rPr>
+        <w:t xml:space="preserve">, </w:t>
+      </w:r>
+      <w:proofErr w:type="spellStart"/>
+      <w:r>
+        <w:rPr>
+          <w:sz w:val="28"/>
+          <w:szCs w:val="28"/>
+        </w:rPr>
+        <w:t>first_name</w:t>
+      </w:r>
+      <w:proofErr w:type="spellEnd"/>
+      <w:r>
+        <w:rPr>
+          <w:sz w:val="28"/>
+          <w:szCs w:val="28"/>
+        </w:rPr>
+        <w:t xml:space="preserve">, </w:t>
+      </w:r>
+      <w:proofErr w:type="spellStart"/>
+      <w:r>
+        <w:rPr>
+          <w:sz w:val="28"/>
+          <w:szCs w:val="28"/>
+        </w:rPr>
+        <w:t>last_name</w:t>
+      </w:r>
+      <w:proofErr w:type="spellEnd"/>
+      <w:r>
+        <w:rPr>
+          <w:sz w:val="28"/>
+          <w:szCs w:val="28"/>
+        </w:rPr>
+        <w:t xml:space="preserve">, email, </w:t>
+      </w:r>
+      <w:proofErr w:type="spellStart"/>
+      <w:r>
+        <w:rPr>
+          <w:sz w:val="28"/>
+          <w:szCs w:val="28"/>
+        </w:rPr>
+        <w:t>phone_number</w:t>
+      </w:r>
+      <w:proofErr w:type="spellEnd"/>
+      <w:r>
+        <w:rPr>
+          <w:sz w:val="28"/>
+          <w:szCs w:val="28"/>
+        </w:rPr>
+        <w:t xml:space="preserve"> </w:t>
+      </w:r>
+      <w:proofErr w:type="spellStart"/>
+      <w:r>
+        <w:rPr>
+          <w:sz w:val="28"/>
+          <w:szCs w:val="28"/>
+        </w:rPr>
+        <w:t>hire_date</w:t>
+      </w:r>
+      <w:proofErr w:type="spellEnd"/>
+      <w:r>
+        <w:rPr>
+          <w:sz w:val="28"/>
+          <w:szCs w:val="28"/>
+        </w:rPr>
+        <w:t xml:space="preserve">, </w:t>
+      </w:r>
+      <w:proofErr w:type="spellStart"/>
+      <w:r>
+        <w:rPr>
+          <w:sz w:val="28"/>
+          <w:szCs w:val="28"/>
+        </w:rPr>
+        <w:t>job_id</w:t>
+      </w:r>
+      <w:proofErr w:type="spellEnd"/>
+      <w:r>
+        <w:rPr>
+          <w:sz w:val="28"/>
+          <w:szCs w:val="28"/>
+        </w:rPr>
+        <w:t xml:space="preserve">, salary, commission, </w:t>
+      </w:r>
+      <w:proofErr w:type="spellStart"/>
+      <w:r>
+        <w:rPr>
+          <w:sz w:val="28"/>
+          <w:szCs w:val="28"/>
+        </w:rPr>
+        <w:t>manager_id</w:t>
+      </w:r>
+      <w:proofErr w:type="spellEnd"/>
+      <w:r>
+        <w:rPr>
+          <w:sz w:val="28"/>
+          <w:szCs w:val="28"/>
+        </w:rPr>
+        <w:t xml:space="preserve"> and </w:t>
+      </w:r>
+      <w:proofErr w:type="spellStart"/>
+      <w:r>
+        <w:rPr>
+          <w:sz w:val="28"/>
+          <w:szCs w:val="28"/>
+        </w:rPr>
+        <w:t>department_id</w:t>
+      </w:r>
+      <w:proofErr w:type="spellEnd"/>
+      <w:r>
+        <w:rPr>
+          <w:sz w:val="28"/>
+          <w:szCs w:val="28"/>
+        </w:rPr>
+        <w:t xml:space="preserve"> and make sure that, the </w:t>
+      </w:r>
+      <w:proofErr w:type="spellStart"/>
+      <w:r>
+        <w:rPr>
+          <w:sz w:val="28"/>
+          <w:szCs w:val="28"/>
+        </w:rPr>
+        <w:t>employee_id</w:t>
+      </w:r>
+      <w:proofErr w:type="spellEnd"/>
+      <w:r>
+        <w:rPr>
+          <w:sz w:val="28"/>
+          <w:szCs w:val="28"/>
+        </w:rPr>
+        <w:t xml:space="preserve"> column does not contain any duplicate value at the time of insertion and the foreign key columns combined by </w:t>
+      </w:r>
+      <w:proofErr w:type="spellStart"/>
+      <w:r>
+        <w:rPr>
+          <w:sz w:val="28"/>
+          <w:szCs w:val="28"/>
+        </w:rPr>
+        <w:t>department_id</w:t>
+      </w:r>
+      <w:proofErr w:type="spellEnd"/>
+      <w:r>
+        <w:rPr>
+          <w:sz w:val="28"/>
+          <w:szCs w:val="28"/>
+        </w:rPr>
+        <w:t xml:space="preserve"> and </w:t>
+      </w:r>
+      <w:proofErr w:type="spellStart"/>
+      <w:r>
+        <w:rPr>
+          <w:sz w:val="28"/>
+          <w:szCs w:val="28"/>
+        </w:rPr>
+        <w:t>manager_id</w:t>
+      </w:r>
+      <w:proofErr w:type="spellEnd"/>
+      <w:r>
+        <w:rPr>
+          <w:sz w:val="28"/>
+          <w:szCs w:val="28"/>
+        </w:rPr>
+        <w:t xml:space="preserve"> columns contain only those unique combination values, which combinations are exists in the departments table. </w:t>
+      </w:r>
+    </w:p>
+    <w:p>
+      <w:pPr>
+        <w:pStyle w:val="Default"/>
+        <w:rPr>
+          <w:sz w:val="28"/>
+          <w:szCs w:val="28"/>
+        </w:rPr>
+      </w:pPr>
+    </w:p>
+    <w:p>
+      <w:pPr>
+        <w:autoSpaceDE w:val="0"/>
+        <w:autoSpaceDN w:val="0"/>
+        <w:adjustRightInd w:val="0"/>
+        <w:spacing w:after="0" w:line="240" w:lineRule="auto"/>
+        <w:rPr>
+          <w:rFonts w:ascii="Calibri" w:hAnsi="Calibri" w:cs="Calibri"/>
+          <w:color w:val="000000"/>
+          <w:sz w:val="28"/>
+          <w:szCs w:val="28"/>
+        </w:rPr>
+      </w:pPr>
+    </w:p>
+    <w:p>
+      <w:pPr>
+        <w:autoSpaceDE w:val="0"/>
+        <w:autoSpaceDN w:val="0"/>
+        <w:adjustRightInd w:val="0"/>
+        <w:spacing w:after="0" w:line="240" w:lineRule="auto"/>
+        <w:rPr>
+          <w:rFonts w:ascii="Calibri" w:hAnsi="Calibri" w:cs="Calibri"/>
+          <w:color w:val="000000"/>
+          <w:sz w:val="28"/>
+          <w:szCs w:val="28"/>
+        </w:rPr>
+      </w:pPr>
+      <w:r>
+        <w:rPr>
+          <w:rFonts w:ascii="Calibri" w:hAnsi="Calibri" w:cs="Calibri"/>
+          <w:color w:val="000000"/>
+          <w:sz w:val="28"/>
+          <w:szCs w:val="28"/>
+        </w:rPr>
+        <w:drawing>
+          <wp:inline distT="0" distB="0" distL="0" distR="0" wp14:anchorId="6C4F6B2E" wp14:editId="07E04302">
+            <wp:extent cx="5337509" cy="7058518"/>
+            <wp:effectExtent l="0" t="0" r="0" b="9525"/>
+            <wp:docPr id="4" name="Picture 4"/>
+            <wp:cNvGraphicFramePr>
+              <a:graphicFrameLocks xmlns:a="http://schemas.openxmlformats.org/drawingml/2006/main" noChangeAspect="1"/>
+            </wp:cNvGraphicFramePr>
+            <a:graphic xmlns:a="http://schemas.openxmlformats.org/drawingml/2006/main">
+              <a:graphicData uri="http://schemas.openxmlformats.org/drawingml/2006/picture">
+                <pic:pic xmlns:pic="http://schemas.openxmlformats.org/drawingml/2006/picture">
+                  <pic:nvPicPr>
+                    <pic:cNvPr id="1" name=""/>
+                    <pic:cNvPicPr/>
+                  </pic:nvPicPr>
+                  <pic:blipFill>
+                    <a:blip r:embed="rId15"/>
+                    <a:stretch>
+                      <a:fillRect/>
+                    </a:stretch>
+                  </pic:blipFill>
+                  <pic:spPr>
+                    <a:xfrm>
+                      <a:off x="0" y="0"/>
+                      <a:ext cx="5345388" cy="7068938"/>
+                    </a:xfrm>
+                    <a:prstGeom prst="rect">
+                      <a:avLst/>
+                    </a:prstGeom>
+                  </pic:spPr>
+                </pic:pic>
+              </a:graphicData>
+            </a:graphic>
+          </wp:inline>
+        </w:drawing>
+      </w:r>
+    </w:p>
+    <w:p>
+      <w:pPr>
+        <w:autoSpaceDE w:val="0"/>
+        <w:autoSpaceDN w:val="0"/>
+        <w:adjustRightInd w:val="0"/>
+        <w:spacing w:after="0" w:line="240" w:lineRule="auto"/>
+        <w:rPr>
+          <w:rFonts w:ascii="Calibri" w:hAnsi="Calibri" w:cs="Calibri"/>
+          <w:color w:val="000000"/>
+          <w:sz w:val="28"/>
+          <w:szCs w:val="28"/>
+        </w:rPr>
+      </w:pPr>
+      <w:r>
+        <w:rPr>
+          <w:sz w:val="28"/>
+          <w:szCs w:val="28"/>
+        </w:rPr>
+        <w:lastRenderedPageBreak/>
+        <w:drawing>
+          <wp:inline distT="0" distB="0" distL="0" distR="0" wp14:anchorId="1BFA04D0" wp14:editId="1825C595">
+            <wp:extent cx="6645910" cy="3624580"/>
+            <wp:effectExtent l="0" t="0" r="2540" b="0"/>
+            <wp:docPr id="6" name="Picture 6"/>
+            <wp:cNvGraphicFramePr>
+              <a:graphicFrameLocks xmlns:a="http://schemas.openxmlformats.org/drawingml/2006/main" noChangeAspect="1"/>
+            </wp:cNvGraphicFramePr>
+            <a:graphic xmlns:a="http://schemas.openxmlformats.org/drawingml/2006/main">
+              <a:graphicData uri="http://schemas.openxmlformats.org/drawingml/2006/picture">
+                <pic:pic xmlns:pic="http://schemas.openxmlformats.org/drawingml/2006/picture">
+                  <pic:nvPicPr>
+                    <pic:cNvPr id="1" name=""/>
+                    <pic:cNvPicPr/>
+                  </pic:nvPicPr>
+                  <pic:blipFill>
+                    <a:blip r:embed="rId16"/>
+                    <a:stretch>
+                      <a:fillRect/>
+                    </a:stretch>
+                  </pic:blipFill>
+                  <pic:spPr>
+                    <a:xfrm>
+                      <a:off x="0" y="0"/>
+                      <a:ext cx="6645910" cy="3624580"/>
+                    </a:xfrm>
+                    <a:prstGeom prst="rect">
+                      <a:avLst/>
+                    </a:prstGeom>
+                  </pic:spPr>
+                </pic:pic>
+              </a:graphicData>
+            </a:graphic>
+          </wp:inline>
+        </w:drawing>
+      </w:r>
+    </w:p>
+    <w:p>
+      <w:pPr>
+        <w:autoSpaceDE w:val="0"/>
+        <w:autoSpaceDN w:val="0"/>
+        <w:adjustRightInd w:val="0"/>
+        <w:spacing w:after="0" w:line="240" w:lineRule="auto"/>
+        <w:rPr>
+          <w:rFonts w:ascii="Calibri" w:hAnsi="Calibri" w:cs="Calibri"/>
+          <w:color w:val="000000"/>
+          <w:sz w:val="28"/>
+          <w:szCs w:val="28"/>
+        </w:rPr>
+      </w:pPr>
+    </w:p>
+    <w:p>
+      <w:pPr>
+        <w:autoSpaceDE w:val="0"/>
+        <w:autoSpaceDN w:val="0"/>
+        <w:adjustRightInd w:val="0"/>
+        <w:spacing w:after="0" w:line="240" w:lineRule="auto"/>
+        <w:rPr>
+          <w:rFonts w:ascii="Calibri" w:hAnsi="Calibri" w:cs="Calibri"/>
+          <w:color w:val="000000"/>
+          <w:sz w:val="28"/>
+          <w:szCs w:val="28"/>
+        </w:rPr>
+      </w:pPr>
+    </w:p>
+    <w:p>
+      <w:pPr>
+        <w:autoSpaceDE w:val="0"/>
+        <w:autoSpaceDN w:val="0"/>
+        <w:adjustRightInd w:val="0"/>
+        <w:spacing w:after="0" w:line="240" w:lineRule="auto"/>
+        <w:rPr>
+          <w:rFonts w:ascii="Calibri" w:hAnsi="Calibri" w:cs="Calibri"/>
+          <w:color w:val="000000"/>
+          <w:sz w:val="28"/>
+          <w:szCs w:val="28"/>
+        </w:rPr>
+      </w:pPr>
+      <w:r>
+        <w:rPr>
+          <w:rFonts w:ascii="Calibri" w:hAnsi="Calibri" w:cs="Calibri"/>
+          <w:color w:val="000000"/>
+          <w:sz w:val="28"/>
+          <w:szCs w:val="28"/>
+        </w:rPr>
+        <w:drawing>
+          <wp:inline distT="0" distB="0" distL="0" distR="0" wp14:anchorId="0241B7AD" wp14:editId="2E30219E">
+            <wp:extent cx="5439534" cy="2829320"/>
+            <wp:effectExtent l="0" t="0" r="8890" b="9525"/>
+            <wp:docPr id="11" name="Picture 11"/>
+            <wp:cNvGraphicFramePr>
+              <a:graphicFrameLocks xmlns:a="http://schemas.openxmlformats.org/drawingml/2006/main" noChangeAspect="1"/>
+            </wp:cNvGraphicFramePr>
+            <a:graphic xmlns:a="http://schemas.openxmlformats.org/drawingml/2006/main">
+              <a:graphicData uri="http://schemas.openxmlformats.org/drawingml/2006/picture">
+                <pic:pic xmlns:pic="http://schemas.openxmlformats.org/drawingml/2006/picture">
+                  <pic:nvPicPr>
+                    <pic:cNvPr id="1" name=""/>
+                    <pic:cNvPicPr/>
+                  </pic:nvPicPr>
+                  <pic:blipFill>
+                    <a:blip r:embed="rId17"/>
+                    <a:stretch>
+                      <a:fillRect/>
+                    </a:stretch>
+                  </pic:blipFill>
+                  <pic:spPr>
+                    <a:xfrm>
+                      <a:off x="0" y="0"/>
+                      <a:ext cx="5439534" cy="2829320"/>
+                    </a:xfrm>
+                    <a:prstGeom prst="rect">
+                      <a:avLst/>
+                    </a:prstGeom>
+                  </pic:spPr>
+                </pic:pic>
+              </a:graphicData>
+            </a:graphic>
+          </wp:inline>
+        </w:drawing>
+      </w:r>
+    </w:p>
     <w:sectPr>
-      <w:footerReference w:type="default" r:id="rId15"/>
+      <w:footerReference w:type="default" r:id="rId18"/>
       <w:pgSz w:w="11906" w:h="16838"/>
       <w:pgMar w:top="720" w:right="720" w:bottom="720" w:left="720" w:header="708" w:footer="708" w:gutter="0"/>
       <w:cols w:space="708"/>
@@ -2201,7 +2614,7 @@
 </file>
 
 <file path=customXml/itemProps1.xml><?xml version="1.0" encoding="utf-8"?>
-<ds:datastoreItem xmlns:ds="http://schemas.openxmlformats.org/officeDocument/2006/customXml" ds:itemID="{3F1CF308-C119-4412-BC29-B4D9330C5411}">
+<ds:datastoreItem xmlns:ds="http://schemas.openxmlformats.org/officeDocument/2006/customXml" ds:itemID="{69B6AFF8-9657-4C15-92DD-970F58328AD3}">
   <ds:schemaRefs>
     <ds:schemaRef ds:uri="http://schemas.openxmlformats.org/officeDocument/2006/bibliography"/>
   </ds:schemaRefs>

</xml_diff>